<commit_message>
Added function to write attachments to txt file.
</commit_message>
<xml_diff>
--- a/out/production/bachelorinnlandet/chapters/3.1.13.docx
+++ b/out/production/bachelorinnlandet/chapters/3.1.13.docx
@@ -154,11 +154,11 @@
         <w:tblLook w:val="04A0" w:firstRow="1" w:lastRow="0" w:firstColumn="1" w:lastColumn="0" w:noHBand="0" w:noVBand="1"/>
       </w:tblPr>
       <w:tblGrid>
-        <w:gridCol w:w="1855"/>
-        <w:gridCol w:w="2601"/>
-        <w:gridCol w:w="1940"/>
-        <w:gridCol w:w="1106"/>
-        <w:gridCol w:w="1559"/>
+        <w:gridCol w:w="1754"/>
+        <w:gridCol w:w="2504"/>
+        <w:gridCol w:w="1847"/>
+        <w:gridCol w:w="1226"/>
+        <w:gridCol w:w="1730"/>
       </w:tblGrid>
       <w:tr>
         <w:tc>
@@ -381,6 +381,64 @@
       </w:r>
     </w:p>
     <w:p/>
+    <w:p>
+      <w:r>
+        <w:t xml:space="preserve">AND/OR </w:t>
+      </w:r>
+    </w:p>
+    <w:p/>
+    <w:p>
+      <w:r>
+        <w:t xml:space="preserve">Vanligvis skal alle dokumenter være ferdigstilt, men her finner vi </w:t>
+      </w:r>
+      <w:r>
+        <w:rPr>
+          <w:b/>
+          <w:u w:val="single"/>
+        </w:rPr>
+        <w:t>ANTALL</w:t>
+      </w:r>
+      <w:r>
+        <w:t xml:space="preserve"> dokumenter som er angitt </w:t>
+      </w:r>
+      <w:r>
+        <w:rPr>
+          <w:u w:val="single"/>
+        </w:rPr>
+        <w:t>«</w:t>
+      </w:r>
+      <w:r>
+        <w:rPr>
+          <w:b/>
+          <w:u w:val="single"/>
+        </w:rPr>
+        <w:t>ANNET ENN FERDIGSTILT</w:t>
+      </w:r>
+      <w:r>
+        <w:rPr>
+          <w:u w:val="single"/>
+        </w:rPr>
+        <w:t>»</w:t>
+      </w:r>
+      <w:r>
+        <w:t xml:space="preserve"> i journalposter og mapper som ikke utgår</w:t>
+      </w:r>
+      <w:r>
+        <w:t>. Oversikt over disse finnes i vedlegget «3.1.13.txt».</w:t>
+      </w:r>
+    </w:p>
+    <w:p/>
+    <w:p>
+      <w:r>
+        <w:rPr>
+          <w:b/>
+        </w:rPr>
+        <w:t xml:space="preserve">Konsekvensvurdering: </w:t>
+      </w:r>
+      <w:r>
+        <w:t>Disse filene kan ikke anerkjennes som fullstendige filer.</w:t>
+      </w:r>
+    </w:p>
     <w:sectPr>
       <w:headerReference w:type="even" r:id="rId11"/>
       <w:headerReference w:type="default" r:id="rId12"/>
@@ -1336,7 +1394,7 @@
   <w:style w:type="paragraph" w:default="1" w:styleId="Normal">
     <w:name w:val="Normal"/>
     <w:qFormat/>
-    <w:rsid w:val="008F560B"/>
+    <w:rsid w:val="008C18E4"/>
     <w:pPr>
       <w:spacing w:after="0"/>
     </w:pPr>
@@ -1822,6 +1880,11 @@
 </file>
 
 <file path=customXml/item1.xml><?xml version="1.0" encoding="utf-8"?>
+<root>
+</root>
+</file>
+
+<file path=customXml/item2.xml><?xml version="1.0" encoding="utf-8"?>
 <ct:contentTypeSchema xmlns:ct="http://schemas.microsoft.com/office/2006/metadata/contentType" xmlns:ma="http://schemas.microsoft.com/office/2006/metadata/properties/metaAttributes" ct:_="" ma:_="" ma:contentTypeName="Dokument" ma:contentTypeID="0x010100CD6ECB3AD42212489CD38D2117876788" ma:contentTypeVersion="4" ma:contentTypeDescription="Opprett et nytt dokument." ma:contentTypeScope="" ma:versionID="7fe8321b44f57df1a93a8609a139c72e">
   <xsd:schema xmlns:xsd="http://www.w3.org/2001/XMLSchema" xmlns:xs="http://www.w3.org/2001/XMLSchema" xmlns:p="http://schemas.microsoft.com/office/2006/metadata/properties" xmlns:ns2="8b1b55f8-9fa9-409c-8c34-7642b545c301" xmlns:ns3="bae9230b-e9a8-4b5c-aa6a-eb751bd813a8" targetNamespace="http://schemas.microsoft.com/office/2006/metadata/properties" ma:root="true" ma:fieldsID="a0918ad2fa8909106a1a50dae007c683" ns2:_="" ns3:_="">
     <xsd:import namespace="8b1b55f8-9fa9-409c-8c34-7642b545c301"/>
@@ -1986,12 +2049,16 @@
 </ct:contentTypeSchema>
 </file>
 
-<file path=customXml/item2.xml><?xml version="1.0" encoding="utf-8"?>
-<root>
-</root>
+<file path=customXml/item3.xml><?xml version="1.0" encoding="utf-8"?>
+<?mso-contentType ?>
+<FormTemplates xmlns="http://schemas.microsoft.com/sharepoint/v3/contenttype/forms">
+  <Display>DocumentLibraryForm</Display>
+  <Edit>DocumentLibraryForm</Edit>
+  <New>DocumentLibraryForm</New>
+</FormTemplates>
 </file>
 
-<file path=customXml/item3.xml><?xml version="1.0" encoding="utf-8"?>
+<file path=customXml/item4.xml><?xml version="1.0" encoding="utf-8"?>
 <p:properties xmlns:p="http://schemas.microsoft.com/office/2006/metadata/properties" xmlns:xsi="http://www.w3.org/2001/XMLSchema-instance" xmlns:pc="http://schemas.microsoft.com/office/infopath/2007/PartnerControls">
   <documentManagement>
     <SharedWithUsers xmlns="bae9230b-e9a8-4b5c-aa6a-eb751bd813a8">
@@ -2005,16 +2072,13 @@
 </p:properties>
 </file>
 
-<file path=customXml/item4.xml><?xml version="1.0" encoding="utf-8"?>
-<?mso-contentType ?>
-<FormTemplates xmlns="http://schemas.microsoft.com/sharepoint/v3/contenttype/forms">
-  <Display>DocumentLibraryForm</Display>
-  <Edit>DocumentLibraryForm</Edit>
-  <New>DocumentLibraryForm</New>
-</FormTemplates>
+<file path=customXml/itemProps1.xml><?xml version="1.0" encoding="utf-8"?>
+<ds:datastoreItem xmlns:ds="http://schemas.openxmlformats.org/officeDocument/2006/customXml" ds:itemID="{0F9B369B-CCEA-4D8F-9E4F-1534FE2AD680}">
+  <ds:schemaRefs/>
+</ds:datastoreItem>
 </file>
 
-<file path=customXml/itemProps1.xml><?xml version="1.0" encoding="utf-8"?>
+<file path=customXml/itemProps2.xml><?xml version="1.0" encoding="utf-8"?>
 <ds:datastoreItem xmlns:ds="http://schemas.openxmlformats.org/officeDocument/2006/customXml" ds:itemID="{55A0EA41-5F71-460F-B8F3-669519575638}">
   <ds:schemaRefs>
     <ds:schemaRef ds:uri="http://schemas.microsoft.com/office/2006/metadata/contentType"/>
@@ -2033,13 +2097,15 @@
 </ds:datastoreItem>
 </file>
 
-<file path=customXml/itemProps2.xml><?xml version="1.0" encoding="utf-8"?>
-<ds:datastoreItem xmlns:ds="http://schemas.openxmlformats.org/officeDocument/2006/customXml" ds:itemID="{0F9B369B-CCEA-4D8F-9E4F-1534FE2AD680}">
-  <ds:schemaRefs/>
+<file path=customXml/itemProps3.xml><?xml version="1.0" encoding="utf-8"?>
+<ds:datastoreItem xmlns:ds="http://schemas.openxmlformats.org/officeDocument/2006/customXml" ds:itemID="{1F8640BB-CD4E-4767-B2D5-DD861820AFE6}">
+  <ds:schemaRefs>
+    <ds:schemaRef ds:uri="http://schemas.microsoft.com/sharepoint/v3/contenttype/forms"/>
+  </ds:schemaRefs>
 </ds:datastoreItem>
 </file>
 
-<file path=customXml/itemProps3.xml><?xml version="1.0" encoding="utf-8"?>
+<file path=customXml/itemProps4.xml><?xml version="1.0" encoding="utf-8"?>
 <ds:datastoreItem xmlns:ds="http://schemas.openxmlformats.org/officeDocument/2006/customXml" ds:itemID="{651A58A7-F786-4B90-8093-C974FFAD2210}">
   <ds:schemaRefs>
     <ds:schemaRef ds:uri="http://schemas.microsoft.com/office/2006/metadata/properties"/>
@@ -2047,12 +2113,4 @@
     <ds:schemaRef ds:uri="bae9230b-e9a8-4b5c-aa6a-eb751bd813a8"/>
   </ds:schemaRefs>
 </ds:datastoreItem>
-</file>
-
-<file path=customXml/itemProps4.xml><?xml version="1.0" encoding="utf-8"?>
-<ds:datastoreItem xmlns:ds="http://schemas.openxmlformats.org/officeDocument/2006/customXml" ds:itemID="{1F8640BB-CD4E-4767-B2D5-DD861820AFE6}">
-  <ds:schemaRefs>
-    <ds:schemaRef ds:uri="http://schemas.microsoft.com/sharepoint/v3/contenttype/forms"/>
-  </ds:schemaRefs>
-</ds:datastoreItem>
 </file>
</xml_diff>

<commit_message>
QA setNewParagraph function Added Chapter 3.1.10 "ikke relevant" case
</commit_message>
<xml_diff>
--- a/out/production/bachelorinnlandet/chapters/3.1.13.docx
+++ b/out/production/bachelorinnlandet/chapters/3.1.13.docx
@@ -4,7 +4,7 @@
   <w:body>
     <w:p>
       <w:pPr>
-        <w:pStyle w:val="Overskrift1"/>
+        <w:pStyle w:val="Heading1"/>
       </w:pPr>
       <w:r>
         <w:t>3.1.13: N5. 23 – N5. 26: Dokumentbeskrivelser, objekter og status</w:t>
@@ -12,7 +12,7 @@
     </w:p>
     <w:p>
       <w:pPr>
-        <w:pStyle w:val="Overskrift2"/>
+        <w:pStyle w:val="Heading2"/>
       </w:pPr>
       <w:r>
         <w:t>Forklaring</w:t>
@@ -44,29 +44,19 @@
     <w:p/>
     <w:p>
       <w:pPr>
-        <w:pStyle w:val="Overskrift2"/>
+        <w:pStyle w:val="Heading2"/>
       </w:pPr>
       <w:r>
         <w:t>Input</w:t>
       </w:r>
     </w:p>
     <w:p>
-      <w:proofErr w:type="spellStart"/>
-      <w:r>
-        <w:t>BaseX</w:t>
-      </w:r>
-      <w:proofErr w:type="spellEnd"/>
-      <w:r>
-        <w:t xml:space="preserve"> </w:t>
-      </w:r>
-      <w:r>
-        <w:t>aN525_dokumenter_under_</w:t>
-      </w:r>
-      <w:proofErr w:type="gramStart"/>
-      <w:r>
-        <w:t>redigering.xq</w:t>
-      </w:r>
-      <w:proofErr w:type="gramEnd"/>
+      <w:r>
+        <w:t xml:space="preserve">BaseX </w:t>
+      </w:r>
+      <w:r>
+        <w:t>aN525_dokumenter_under_redigering.xq</w:t>
+      </w:r>
       <w:r>
         <w:t xml:space="preserve"> for å finne dokumenter som </w:t>
       </w:r>
@@ -78,7 +68,7 @@
     <w:p/>
     <w:p>
       <w:pPr>
-        <w:pStyle w:val="Overskrift2"/>
+        <w:pStyle w:val="Heading2"/>
       </w:pPr>
       <w:r>
         <w:t>Output</w:t>
@@ -90,6 +80,12 @@
       </w:r>
       <w:r>
         <w:t>.</w:t>
+      </w:r>
+    </w:p>
+    <w:p/>
+    <w:p>
+      <w:r>
+        <w:t>AND/OR</w:t>
       </w:r>
     </w:p>
     <w:p/>
@@ -149,16 +145,16 @@
     </w:p>
     <w:tbl>
       <w:tblPr>
-        <w:tblStyle w:val="Tabellrutenett"/>
+        <w:tblStyle w:val="TableGrid"/>
         <w:tblW w:w="0" w:type="auto"/>
         <w:tblLook w:val="04A0" w:firstRow="1" w:lastRow="0" w:firstColumn="1" w:lastColumn="0" w:noHBand="0" w:noVBand="1"/>
       </w:tblPr>
       <w:tblGrid>
-        <w:gridCol w:w="1754"/>
-        <w:gridCol w:w="2504"/>
-        <w:gridCol w:w="1847"/>
-        <w:gridCol w:w="1226"/>
-        <w:gridCol w:w="1730"/>
+        <w:gridCol w:w="1855"/>
+        <w:gridCol w:w="2601"/>
+        <w:gridCol w:w="1940"/>
+        <w:gridCol w:w="1106"/>
+        <w:gridCol w:w="1559"/>
       </w:tblGrid>
       <w:tr>
         <w:tc>
@@ -178,14 +174,12 @@
                 <w:b/>
               </w:rPr>
             </w:pPr>
-            <w:proofErr w:type="spellStart"/>
             <w:r>
               <w:rPr>
                 <w:b/>
               </w:rPr>
               <w:t>RegistreringsID</w:t>
             </w:r>
-            <w:proofErr w:type="spellEnd"/>
           </w:p>
         </w:tc>
         <w:tc>
@@ -421,10 +415,7 @@
         <w:t>»</w:t>
       </w:r>
       <w:r>
-        <w:t xml:space="preserve"> i journalposter og mapper som ikke utgår</w:t>
-      </w:r>
-      <w:r>
-        <w:t>. Oversikt over disse finnes i vedlegget «3.1.13.txt».</w:t>
+        <w:t xml:space="preserve"> i journalposter og mapper som ikke utgår. Oversikt over disse finnes i vedlegget «3.1.13.txt».</w:t>
       </w:r>
     </w:p>
     <w:p/>
@@ -479,7 +470,7 @@
 <w:ftr xmlns:wpc="http://schemas.microsoft.com/office/word/2010/wordprocessingCanvas" xmlns:cx="http://schemas.microsoft.com/office/drawing/2014/chartex" xmlns:cx1="http://schemas.microsoft.com/office/drawing/2015/9/8/chartex" xmlns:cx2="http://schemas.microsoft.com/office/drawing/2015/10/21/chartex" xmlns:cx3="http://schemas.microsoft.com/office/drawing/2016/5/9/chartex" xmlns:cx4="http://schemas.microsoft.com/office/drawing/2016/5/10/chartex" xmlns:cx5="http://schemas.microsoft.com/office/drawing/2016/5/11/chartex" xmlns:cx6="http://schemas.microsoft.com/office/drawing/2016/5/12/chartex" xmlns:cx7="http://schemas.microsoft.com/office/drawing/2016/5/13/chartex" xmlns:cx8="http://schemas.microsoft.com/office/drawing/2016/5/14/chartex" xmlns:mc="http://schemas.openxmlformats.org/markup-compatibility/2006" xmlns:aink="http://schemas.microsoft.com/office/drawing/2016/ink" xmlns:am3d="http://schemas.microsoft.com/office/drawing/2017/model3d" xmlns:o="urn:schemas-microsoft-com:office:office" xmlns:r="http://schemas.openxmlformats.org/officeDocument/2006/relationships" xmlns:m="http://schemas.openxmlformats.org/officeDocument/2006/math" xmlns:v="urn:schemas-microsoft-com:vml" xmlns:wp14="http://schemas.microsoft.com/office/word/2010/wordprocessingDrawing" xmlns:wp="http://schemas.openxmlformats.org/drawingml/2006/wordprocessingDrawing" xmlns:w10="urn:schemas-microsoft-com:office:word" xmlns:w="http://schemas.openxmlformats.org/wordprocessingml/2006/main" xmlns:w14="http://schemas.microsoft.com/office/word/2010/wordml" xmlns:w15="http://schemas.microsoft.com/office/word/2012/wordml" xmlns:w16cex="http://schemas.microsoft.com/office/word/2018/wordml/cex" xmlns:w16cid="http://schemas.microsoft.com/office/word/2016/wordml/cid" xmlns:w16="http://schemas.microsoft.com/office/word/2018/wordml" xmlns:w16se="http://schemas.microsoft.com/office/word/2015/wordml/symex" xmlns:wpg="http://schemas.microsoft.com/office/word/2010/wordprocessingGroup" xmlns:wpi="http://schemas.microsoft.com/office/word/2010/wordprocessingInk" xmlns:wne="http://schemas.microsoft.com/office/word/2006/wordml" xmlns:wps="http://schemas.microsoft.com/office/word/2010/wordprocessingShape" mc:Ignorable="w14 w15 w16se w16cid w16 w16cex wp14">
   <w:p>
     <w:pPr>
-      <w:pStyle w:val="Bunntekst"/>
+      <w:pStyle w:val="Footer"/>
     </w:pPr>
   </w:p>
 </w:ftr>
@@ -489,7 +480,7 @@
 <w:ftr xmlns:wpc="http://schemas.microsoft.com/office/word/2010/wordprocessingCanvas" xmlns:cx="http://schemas.microsoft.com/office/drawing/2014/chartex" xmlns:cx1="http://schemas.microsoft.com/office/drawing/2015/9/8/chartex" xmlns:cx2="http://schemas.microsoft.com/office/drawing/2015/10/21/chartex" xmlns:cx3="http://schemas.microsoft.com/office/drawing/2016/5/9/chartex" xmlns:cx4="http://schemas.microsoft.com/office/drawing/2016/5/10/chartex" xmlns:cx5="http://schemas.microsoft.com/office/drawing/2016/5/11/chartex" xmlns:cx6="http://schemas.microsoft.com/office/drawing/2016/5/12/chartex" xmlns:cx7="http://schemas.microsoft.com/office/drawing/2016/5/13/chartex" xmlns:cx8="http://schemas.microsoft.com/office/drawing/2016/5/14/chartex" xmlns:mc="http://schemas.openxmlformats.org/markup-compatibility/2006" xmlns:aink="http://schemas.microsoft.com/office/drawing/2016/ink" xmlns:am3d="http://schemas.microsoft.com/office/drawing/2017/model3d" xmlns:o="urn:schemas-microsoft-com:office:office" xmlns:r="http://schemas.openxmlformats.org/officeDocument/2006/relationships" xmlns:m="http://schemas.openxmlformats.org/officeDocument/2006/math" xmlns:v="urn:schemas-microsoft-com:vml" xmlns:wp14="http://schemas.microsoft.com/office/word/2010/wordprocessingDrawing" xmlns:wp="http://schemas.openxmlformats.org/drawingml/2006/wordprocessingDrawing" xmlns:w10="urn:schemas-microsoft-com:office:word" xmlns:w="http://schemas.openxmlformats.org/wordprocessingml/2006/main" xmlns:w14="http://schemas.microsoft.com/office/word/2010/wordml" xmlns:w15="http://schemas.microsoft.com/office/word/2012/wordml" xmlns:w16cex="http://schemas.microsoft.com/office/word/2018/wordml/cex" xmlns:w16cid="http://schemas.microsoft.com/office/word/2016/wordml/cid" xmlns:w16="http://schemas.microsoft.com/office/word/2018/wordml" xmlns:w16se="http://schemas.microsoft.com/office/word/2015/wordml/symex" xmlns:wpg="http://schemas.microsoft.com/office/word/2010/wordprocessingGroup" xmlns:wpi="http://schemas.microsoft.com/office/word/2010/wordprocessingInk" xmlns:wne="http://schemas.microsoft.com/office/word/2006/wordml" xmlns:wps="http://schemas.microsoft.com/office/word/2010/wordprocessingShape" mc:Ignorable="w14 w15 w16se w16cid w16 w16cex wp14">
   <w:p>
     <w:pPr>
-      <w:pStyle w:val="Bunntekst"/>
+      <w:pStyle w:val="Footer"/>
     </w:pPr>
   </w:p>
 </w:ftr>
@@ -499,7 +490,7 @@
 <w:ftr xmlns:wpc="http://schemas.microsoft.com/office/word/2010/wordprocessingCanvas" xmlns:cx="http://schemas.microsoft.com/office/drawing/2014/chartex" xmlns:cx1="http://schemas.microsoft.com/office/drawing/2015/9/8/chartex" xmlns:cx2="http://schemas.microsoft.com/office/drawing/2015/10/21/chartex" xmlns:cx3="http://schemas.microsoft.com/office/drawing/2016/5/9/chartex" xmlns:cx4="http://schemas.microsoft.com/office/drawing/2016/5/10/chartex" xmlns:cx5="http://schemas.microsoft.com/office/drawing/2016/5/11/chartex" xmlns:cx6="http://schemas.microsoft.com/office/drawing/2016/5/12/chartex" xmlns:cx7="http://schemas.microsoft.com/office/drawing/2016/5/13/chartex" xmlns:cx8="http://schemas.microsoft.com/office/drawing/2016/5/14/chartex" xmlns:mc="http://schemas.openxmlformats.org/markup-compatibility/2006" xmlns:aink="http://schemas.microsoft.com/office/drawing/2016/ink" xmlns:am3d="http://schemas.microsoft.com/office/drawing/2017/model3d" xmlns:o="urn:schemas-microsoft-com:office:office" xmlns:r="http://schemas.openxmlformats.org/officeDocument/2006/relationships" xmlns:m="http://schemas.openxmlformats.org/officeDocument/2006/math" xmlns:v="urn:schemas-microsoft-com:vml" xmlns:wp14="http://schemas.microsoft.com/office/word/2010/wordprocessingDrawing" xmlns:wp="http://schemas.openxmlformats.org/drawingml/2006/wordprocessingDrawing" xmlns:w10="urn:schemas-microsoft-com:office:word" xmlns:w="http://schemas.openxmlformats.org/wordprocessingml/2006/main" xmlns:w14="http://schemas.microsoft.com/office/word/2010/wordml" xmlns:w15="http://schemas.microsoft.com/office/word/2012/wordml" xmlns:w16cex="http://schemas.microsoft.com/office/word/2018/wordml/cex" xmlns:w16cid="http://schemas.microsoft.com/office/word/2016/wordml/cid" xmlns:w16="http://schemas.microsoft.com/office/word/2018/wordml" xmlns:w16se="http://schemas.microsoft.com/office/word/2015/wordml/symex" xmlns:wpg="http://schemas.microsoft.com/office/word/2010/wordprocessingGroup" xmlns:wpi="http://schemas.microsoft.com/office/word/2010/wordprocessingInk" xmlns:wne="http://schemas.microsoft.com/office/word/2006/wordml" xmlns:wps="http://schemas.microsoft.com/office/word/2010/wordprocessingShape" mc:Ignorable="w14 w15 w16se w16cid w16 w16cex wp14">
   <w:p>
     <w:pPr>
-      <w:pStyle w:val="Bunntekst"/>
+      <w:pStyle w:val="Footer"/>
       <w:rPr>
         <w:b/>
         <w:bCs/>
@@ -602,7 +593,7 @@
 <w:hdr xmlns:wpc="http://schemas.microsoft.com/office/word/2010/wordprocessingCanvas" xmlns:cx="http://schemas.microsoft.com/office/drawing/2014/chartex" xmlns:cx1="http://schemas.microsoft.com/office/drawing/2015/9/8/chartex" xmlns:cx2="http://schemas.microsoft.com/office/drawing/2015/10/21/chartex" xmlns:cx3="http://schemas.microsoft.com/office/drawing/2016/5/9/chartex" xmlns:cx4="http://schemas.microsoft.com/office/drawing/2016/5/10/chartex" xmlns:cx5="http://schemas.microsoft.com/office/drawing/2016/5/11/chartex" xmlns:cx6="http://schemas.microsoft.com/office/drawing/2016/5/12/chartex" xmlns:cx7="http://schemas.microsoft.com/office/drawing/2016/5/13/chartex" xmlns:cx8="http://schemas.microsoft.com/office/drawing/2016/5/14/chartex" xmlns:mc="http://schemas.openxmlformats.org/markup-compatibility/2006" xmlns:aink="http://schemas.microsoft.com/office/drawing/2016/ink" xmlns:am3d="http://schemas.microsoft.com/office/drawing/2017/model3d" xmlns:o="urn:schemas-microsoft-com:office:office" xmlns:r="http://schemas.openxmlformats.org/officeDocument/2006/relationships" xmlns:m="http://schemas.openxmlformats.org/officeDocument/2006/math" xmlns:v="urn:schemas-microsoft-com:vml" xmlns:wp14="http://schemas.microsoft.com/office/word/2010/wordprocessingDrawing" xmlns:wp="http://schemas.openxmlformats.org/drawingml/2006/wordprocessingDrawing" xmlns:w10="urn:schemas-microsoft-com:office:word" xmlns:w="http://schemas.openxmlformats.org/wordprocessingml/2006/main" xmlns:w14="http://schemas.microsoft.com/office/word/2010/wordml" xmlns:w15="http://schemas.microsoft.com/office/word/2012/wordml" xmlns:w16cex="http://schemas.microsoft.com/office/word/2018/wordml/cex" xmlns:w16cid="http://schemas.microsoft.com/office/word/2016/wordml/cid" xmlns:w16="http://schemas.microsoft.com/office/word/2018/wordml" xmlns:w16se="http://schemas.microsoft.com/office/word/2015/wordml/symex" xmlns:wpg="http://schemas.microsoft.com/office/word/2010/wordprocessingGroup" xmlns:wpi="http://schemas.microsoft.com/office/word/2010/wordprocessingInk" xmlns:wne="http://schemas.microsoft.com/office/word/2006/wordml" xmlns:wps="http://schemas.microsoft.com/office/word/2010/wordprocessingShape" mc:Ignorable="w14 w15 w16se w16cid w16 w16cex wp14">
   <w:p>
     <w:pPr>
-      <w:pStyle w:val="Topptekst"/>
+      <w:pStyle w:val="Header"/>
     </w:pPr>
   </w:p>
 </w:hdr>
@@ -612,7 +603,7 @@
 <w:hdr xmlns:wpc="http://schemas.microsoft.com/office/word/2010/wordprocessingCanvas" xmlns:cx="http://schemas.microsoft.com/office/drawing/2014/chartex" xmlns:cx1="http://schemas.microsoft.com/office/drawing/2015/9/8/chartex" xmlns:cx2="http://schemas.microsoft.com/office/drawing/2015/10/21/chartex" xmlns:cx3="http://schemas.microsoft.com/office/drawing/2016/5/9/chartex" xmlns:cx4="http://schemas.microsoft.com/office/drawing/2016/5/10/chartex" xmlns:cx5="http://schemas.microsoft.com/office/drawing/2016/5/11/chartex" xmlns:cx6="http://schemas.microsoft.com/office/drawing/2016/5/12/chartex" xmlns:cx7="http://schemas.microsoft.com/office/drawing/2016/5/13/chartex" xmlns:cx8="http://schemas.microsoft.com/office/drawing/2016/5/14/chartex" xmlns:mc="http://schemas.openxmlformats.org/markup-compatibility/2006" xmlns:aink="http://schemas.microsoft.com/office/drawing/2016/ink" xmlns:am3d="http://schemas.microsoft.com/office/drawing/2017/model3d" xmlns:o="urn:schemas-microsoft-com:office:office" xmlns:r="http://schemas.openxmlformats.org/officeDocument/2006/relationships" xmlns:m="http://schemas.openxmlformats.org/officeDocument/2006/math" xmlns:v="urn:schemas-microsoft-com:vml" xmlns:wp14="http://schemas.microsoft.com/office/word/2010/wordprocessingDrawing" xmlns:wp="http://schemas.openxmlformats.org/drawingml/2006/wordprocessingDrawing" xmlns:w10="urn:schemas-microsoft-com:office:word" xmlns:w="http://schemas.openxmlformats.org/wordprocessingml/2006/main" xmlns:w14="http://schemas.microsoft.com/office/word/2010/wordml" xmlns:w15="http://schemas.microsoft.com/office/word/2012/wordml" xmlns:w16cex="http://schemas.microsoft.com/office/word/2018/wordml/cex" xmlns:w16cid="http://schemas.microsoft.com/office/word/2016/wordml/cid" xmlns:w16="http://schemas.microsoft.com/office/word/2018/wordml" xmlns:w16se="http://schemas.microsoft.com/office/word/2015/wordml/symex" xmlns:wpg="http://schemas.microsoft.com/office/word/2010/wordprocessingGroup" xmlns:wpi="http://schemas.microsoft.com/office/word/2010/wordprocessingInk" xmlns:wne="http://schemas.microsoft.com/office/word/2006/wordml" xmlns:wps="http://schemas.microsoft.com/office/word/2010/wordprocessingShape" mc:Ignorable="w14 w15 w16se w16cid w16 w16cex wp14">
   <w:p>
     <w:pPr>
-      <w:pStyle w:val="Topptekst"/>
+      <w:pStyle w:val="Header"/>
       <w:rPr>
         <w:lang w:val="en-GB"/>
       </w:rPr>
@@ -745,7 +736,7 @@
 <w:hdr xmlns:wpc="http://schemas.microsoft.com/office/word/2010/wordprocessingCanvas" xmlns:cx="http://schemas.microsoft.com/office/drawing/2014/chartex" xmlns:cx1="http://schemas.microsoft.com/office/drawing/2015/9/8/chartex" xmlns:cx2="http://schemas.microsoft.com/office/drawing/2015/10/21/chartex" xmlns:cx3="http://schemas.microsoft.com/office/drawing/2016/5/9/chartex" xmlns:cx4="http://schemas.microsoft.com/office/drawing/2016/5/10/chartex" xmlns:cx5="http://schemas.microsoft.com/office/drawing/2016/5/11/chartex" xmlns:cx6="http://schemas.microsoft.com/office/drawing/2016/5/12/chartex" xmlns:cx7="http://schemas.microsoft.com/office/drawing/2016/5/13/chartex" xmlns:cx8="http://schemas.microsoft.com/office/drawing/2016/5/14/chartex" xmlns:mc="http://schemas.openxmlformats.org/markup-compatibility/2006" xmlns:aink="http://schemas.microsoft.com/office/drawing/2016/ink" xmlns:am3d="http://schemas.microsoft.com/office/drawing/2017/model3d" xmlns:o="urn:schemas-microsoft-com:office:office" xmlns:r="http://schemas.openxmlformats.org/officeDocument/2006/relationships" xmlns:m="http://schemas.openxmlformats.org/officeDocument/2006/math" xmlns:v="urn:schemas-microsoft-com:vml" xmlns:wp14="http://schemas.microsoft.com/office/word/2010/wordprocessingDrawing" xmlns:wp="http://schemas.openxmlformats.org/drawingml/2006/wordprocessingDrawing" xmlns:w10="urn:schemas-microsoft-com:office:word" xmlns:w="http://schemas.openxmlformats.org/wordprocessingml/2006/main" xmlns:w14="http://schemas.microsoft.com/office/word/2010/wordml" xmlns:w15="http://schemas.microsoft.com/office/word/2012/wordml" xmlns:w16cex="http://schemas.microsoft.com/office/word/2018/wordml/cex" xmlns:w16cid="http://schemas.microsoft.com/office/word/2016/wordml/cid" xmlns:w16="http://schemas.microsoft.com/office/word/2018/wordml" xmlns:w16se="http://schemas.microsoft.com/office/word/2015/wordml/symex" xmlns:wpg="http://schemas.microsoft.com/office/word/2010/wordprocessingGroup" xmlns:wpi="http://schemas.microsoft.com/office/word/2010/wordprocessingInk" xmlns:wne="http://schemas.microsoft.com/office/word/2006/wordml" xmlns:wps="http://schemas.microsoft.com/office/word/2010/wordprocessingShape" mc:Ignorable="w14 w15 w16se w16cid w16 w16cex wp14">
   <w:p>
     <w:pPr>
-      <w:pStyle w:val="Topptekst"/>
+      <w:pStyle w:val="Header"/>
     </w:pPr>
     <w:r>
       <w:rPr>
@@ -880,7 +871,7 @@
     <w:lvl w:ilvl="0" w:tplc="2BA81AF0">
       <w:start w:val="1"/>
       <w:numFmt w:val="bullet"/>
-      <w:pStyle w:val="Listeavsnitt"/>
+      <w:pStyle w:val="ListParagraph"/>
       <w:lvlText w:val=""/>
       <w:lvlJc w:val="left"/>
       <w:pPr>
@@ -1402,11 +1393,11 @@
       <w:szCs w:val="20"/>
     </w:rPr>
   </w:style>
-  <w:style w:type="paragraph" w:styleId="Overskrift1">
+  <w:style w:type="paragraph" w:styleId="Heading1">
     <w:name w:val="heading 1"/>
     <w:basedOn w:val="Normal"/>
     <w:next w:val="Normal"/>
-    <w:link w:val="Overskrift1Tegn"/>
+    <w:link w:val="Heading1Char"/>
     <w:uiPriority w:val="9"/>
     <w:qFormat/>
     <w:rsid w:val="0062576F"/>
@@ -1424,11 +1415,11 @@
       <w:szCs w:val="32"/>
     </w:rPr>
   </w:style>
-  <w:style w:type="paragraph" w:styleId="Overskrift2">
+  <w:style w:type="paragraph" w:styleId="Heading2">
     <w:name w:val="heading 2"/>
     <w:basedOn w:val="Normal"/>
     <w:next w:val="Normal"/>
-    <w:link w:val="Overskrift2Tegn"/>
+    <w:link w:val="Heading2Char"/>
     <w:uiPriority w:val="9"/>
     <w:unhideWhenUsed/>
     <w:qFormat/>
@@ -1446,13 +1437,13 @@
       <w:sz w:val="24"/>
     </w:rPr>
   </w:style>
-  <w:style w:type="character" w:default="1" w:styleId="Standardskriftforavsnitt">
+  <w:style w:type="character" w:default="1" w:styleId="DefaultParagraphFont">
     <w:name w:val="Default Paragraph Font"/>
     <w:uiPriority w:val="1"/>
     <w:semiHidden/>
     <w:unhideWhenUsed/>
   </w:style>
-  <w:style w:type="table" w:default="1" w:styleId="Vanligtabell">
+  <w:style w:type="table" w:default="1" w:styleId="TableNormal">
     <w:name w:val="Normal Table"/>
     <w:uiPriority w:val="99"/>
     <w:semiHidden/>
@@ -1467,16 +1458,16 @@
       </w:tblCellMar>
     </w:tblPr>
   </w:style>
-  <w:style w:type="numbering" w:default="1" w:styleId="Ingenliste">
+  <w:style w:type="numbering" w:default="1" w:styleId="NoList">
     <w:name w:val="No List"/>
     <w:uiPriority w:val="99"/>
     <w:semiHidden/>
     <w:unhideWhenUsed/>
   </w:style>
-  <w:style w:type="paragraph" w:styleId="Topptekst">
+  <w:style w:type="paragraph" w:styleId="Header">
     <w:name w:val="header"/>
     <w:basedOn w:val="Normal"/>
-    <w:link w:val="TopptekstTegn"/>
+    <w:link w:val="HeaderChar"/>
     <w:uiPriority w:val="99"/>
     <w:unhideWhenUsed/>
     <w:rsid w:val="00694C5B"/>
@@ -1487,17 +1478,17 @@
       </w:tabs>
     </w:pPr>
   </w:style>
-  <w:style w:type="character" w:customStyle="1" w:styleId="TopptekstTegn">
-    <w:name w:val="Topptekst Tegn"/>
-    <w:basedOn w:val="Standardskriftforavsnitt"/>
-    <w:link w:val="Topptekst"/>
+  <w:style w:type="character" w:customStyle="1" w:styleId="HeaderChar">
+    <w:name w:val="Header Char"/>
+    <w:basedOn w:val="DefaultParagraphFont"/>
+    <w:link w:val="Header"/>
     <w:uiPriority w:val="99"/>
     <w:rsid w:val="00694C5B"/>
   </w:style>
-  <w:style w:type="paragraph" w:styleId="Bunntekst">
+  <w:style w:type="paragraph" w:styleId="Footer">
     <w:name w:val="footer"/>
     <w:basedOn w:val="Normal"/>
-    <w:link w:val="BunntekstTegn"/>
+    <w:link w:val="FooterChar"/>
     <w:uiPriority w:val="99"/>
     <w:unhideWhenUsed/>
     <w:rsid w:val="0080044B"/>
@@ -1511,10 +1502,10 @@
       <w:sz w:val="18"/>
     </w:rPr>
   </w:style>
-  <w:style w:type="character" w:customStyle="1" w:styleId="BunntekstTegn">
-    <w:name w:val="Bunntekst Tegn"/>
-    <w:basedOn w:val="Standardskriftforavsnitt"/>
-    <w:link w:val="Bunntekst"/>
+  <w:style w:type="character" w:customStyle="1" w:styleId="FooterChar">
+    <w:name w:val="Footer Char"/>
+    <w:basedOn w:val="DefaultParagraphFont"/>
+    <w:link w:val="Footer"/>
     <w:uiPriority w:val="99"/>
     <w:rsid w:val="0080044B"/>
     <w:rPr>
@@ -1522,10 +1513,10 @@
       <w:szCs w:val="20"/>
     </w:rPr>
   </w:style>
-  <w:style w:type="character" w:customStyle="1" w:styleId="Overskrift2Tegn">
-    <w:name w:val="Overskrift 2 Tegn"/>
-    <w:basedOn w:val="Standardskriftforavsnitt"/>
-    <w:link w:val="Overskrift2"/>
+  <w:style w:type="character" w:customStyle="1" w:styleId="Heading2Char">
+    <w:name w:val="Heading 2 Char"/>
+    <w:basedOn w:val="DefaultParagraphFont"/>
+    <w:link w:val="Heading2"/>
     <w:uiPriority w:val="9"/>
     <w:rsid w:val="0062576F"/>
     <w:rPr>
@@ -1536,10 +1527,10 @@
       <w:szCs w:val="20"/>
     </w:rPr>
   </w:style>
-  <w:style w:type="character" w:customStyle="1" w:styleId="Overskrift1Tegn">
-    <w:name w:val="Overskrift 1 Tegn"/>
-    <w:basedOn w:val="Standardskriftforavsnitt"/>
-    <w:link w:val="Overskrift1"/>
+  <w:style w:type="character" w:customStyle="1" w:styleId="Heading1Char">
+    <w:name w:val="Heading 1 Char"/>
+    <w:basedOn w:val="DefaultParagraphFont"/>
+    <w:link w:val="Heading1"/>
     <w:uiPriority w:val="9"/>
     <w:rsid w:val="0062576F"/>
     <w:rPr>
@@ -1550,9 +1541,9 @@
       <w:szCs w:val="32"/>
     </w:rPr>
   </w:style>
-  <w:style w:type="table" w:styleId="Tabellrutenett">
+  <w:style w:type="table" w:styleId="TableGrid">
     <w:name w:val="Table Grid"/>
-    <w:basedOn w:val="Vanligtabell"/>
+    <w:basedOn w:val="TableNormal"/>
     <w:uiPriority w:val="39"/>
     <w:rsid w:val="0025469C"/>
     <w:pPr>
@@ -1569,9 +1560,9 @@
       </w:tblBorders>
     </w:tblPr>
   </w:style>
-  <w:style w:type="character" w:styleId="Plassholdertekst">
+  <w:style w:type="character" w:styleId="PlaceholderText">
     <w:name w:val="Placeholder Text"/>
-    <w:basedOn w:val="Standardskriftforavsnitt"/>
+    <w:basedOn w:val="DefaultParagraphFont"/>
     <w:uiPriority w:val="99"/>
     <w:semiHidden/>
     <w:rsid w:val="007E5E30"/>
@@ -1579,7 +1570,7 @@
       <w:color w:val="808080"/>
     </w:rPr>
   </w:style>
-  <w:style w:type="paragraph" w:styleId="Listeavsnitt">
+  <w:style w:type="paragraph" w:styleId="ListParagraph">
     <w:name w:val="List Paragraph"/>
     <w:basedOn w:val="Normal"/>
     <w:uiPriority w:val="2"/>
@@ -1596,7 +1587,7 @@
   </w:style>
   <w:style w:type="table" w:customStyle="1" w:styleId="InnlandetFylkeskommune">
     <w:name w:val="Innlandet Fylkeskommune"/>
-    <w:basedOn w:val="Vanligtabell"/>
+    <w:basedOn w:val="TableNormal"/>
     <w:uiPriority w:val="99"/>
     <w:rsid w:val="00754E0C"/>
     <w:pPr>
@@ -1634,7 +1625,7 @@
   </w:style>
   <w:style w:type="paragraph" w:customStyle="1" w:styleId="Overskrift1Grnn">
     <w:name w:val="Overskrift 1 Grønn"/>
-    <w:basedOn w:val="Overskrift1"/>
+    <w:basedOn w:val="Heading1"/>
     <w:uiPriority w:val="10"/>
     <w:qFormat/>
     <w:rsid w:val="00593F29"/>
@@ -1644,7 +1635,7 @@
   </w:style>
   <w:style w:type="paragraph" w:customStyle="1" w:styleId="Overskrift2Grnn">
     <w:name w:val="Overskrift 2 Grønn"/>
-    <w:basedOn w:val="Overskrift2"/>
+    <w:basedOn w:val="Heading2"/>
     <w:uiPriority w:val="10"/>
     <w:qFormat/>
     <w:rsid w:val="00593F29"/>
@@ -1652,9 +1643,9 @@
       <w:color w:val="2F5743" w:themeColor="accent2"/>
     </w:rPr>
   </w:style>
-  <w:style w:type="character" w:styleId="Hyperkobling">
+  <w:style w:type="character" w:styleId="Hyperlink">
     <w:name w:val="Hyperlink"/>
-    <w:basedOn w:val="Standardskriftforavsnitt"/>
+    <w:basedOn w:val="DefaultParagraphFont"/>
     <w:uiPriority w:val="99"/>
     <w:unhideWhenUsed/>
     <w:rsid w:val="002E27D1"/>
@@ -1663,9 +1654,9 @@
       <w:u w:val="single"/>
     </w:rPr>
   </w:style>
-  <w:style w:type="character" w:styleId="Ulstomtale">
+  <w:style w:type="character" w:styleId="UnresolvedMention">
     <w:name w:val="Unresolved Mention"/>
-    <w:basedOn w:val="Standardskriftforavsnitt"/>
+    <w:basedOn w:val="DefaultParagraphFont"/>
     <w:uiPriority w:val="99"/>
     <w:semiHidden/>
     <w:unhideWhenUsed/>
@@ -1885,6 +1876,29 @@
 </file>
 
 <file path=customXml/item2.xml><?xml version="1.0" encoding="utf-8"?>
+<p:properties xmlns:p="http://schemas.microsoft.com/office/2006/metadata/properties" xmlns:xsi="http://www.w3.org/2001/XMLSchema-instance" xmlns:pc="http://schemas.microsoft.com/office/infopath/2007/PartnerControls">
+  <documentManagement>
+    <SharedWithUsers xmlns="bae9230b-e9a8-4b5c-aa6a-eb751bd813a8">
+      <UserInfo>
+        <DisplayName>Saxrud, Jorunn Hollerud</DisplayName>
+        <AccountId>269</AccountId>
+        <AccountType/>
+      </UserInfo>
+    </SharedWithUsers>
+  </documentManagement>
+</p:properties>
+</file>
+
+<file path=customXml/item3.xml><?xml version="1.0" encoding="utf-8"?>
+<?mso-contentType ?>
+<FormTemplates xmlns="http://schemas.microsoft.com/sharepoint/v3/contenttype/forms">
+  <Display>DocumentLibraryForm</Display>
+  <Edit>DocumentLibraryForm</Edit>
+  <New>DocumentLibraryForm</New>
+</FormTemplates>
+</file>
+
+<file path=customXml/item4.xml><?xml version="1.0" encoding="utf-8"?>
 <ct:contentTypeSchema xmlns:ct="http://schemas.microsoft.com/office/2006/metadata/contentType" xmlns:ma="http://schemas.microsoft.com/office/2006/metadata/properties/metaAttributes" ct:_="" ma:_="" ma:contentTypeName="Dokument" ma:contentTypeID="0x010100CD6ECB3AD42212489CD38D2117876788" ma:contentTypeVersion="4" ma:contentTypeDescription="Opprett et nytt dokument." ma:contentTypeScope="" ma:versionID="7fe8321b44f57df1a93a8609a139c72e">
   <xsd:schema xmlns:xsd="http://www.w3.org/2001/XMLSchema" xmlns:xs="http://www.w3.org/2001/XMLSchema" xmlns:p="http://schemas.microsoft.com/office/2006/metadata/properties" xmlns:ns2="8b1b55f8-9fa9-409c-8c34-7642b545c301" xmlns:ns3="bae9230b-e9a8-4b5c-aa6a-eb751bd813a8" targetNamespace="http://schemas.microsoft.com/office/2006/metadata/properties" ma:root="true" ma:fieldsID="a0918ad2fa8909106a1a50dae007c683" ns2:_="" ns3:_="">
     <xsd:import namespace="8b1b55f8-9fa9-409c-8c34-7642b545c301"/>
@@ -2049,29 +2063,6 @@
 </ct:contentTypeSchema>
 </file>
 
-<file path=customXml/item3.xml><?xml version="1.0" encoding="utf-8"?>
-<?mso-contentType ?>
-<FormTemplates xmlns="http://schemas.microsoft.com/sharepoint/v3/contenttype/forms">
-  <Display>DocumentLibraryForm</Display>
-  <Edit>DocumentLibraryForm</Edit>
-  <New>DocumentLibraryForm</New>
-</FormTemplates>
-</file>
-
-<file path=customXml/item4.xml><?xml version="1.0" encoding="utf-8"?>
-<p:properties xmlns:p="http://schemas.microsoft.com/office/2006/metadata/properties" xmlns:xsi="http://www.w3.org/2001/XMLSchema-instance" xmlns:pc="http://schemas.microsoft.com/office/infopath/2007/PartnerControls">
-  <documentManagement>
-    <SharedWithUsers xmlns="bae9230b-e9a8-4b5c-aa6a-eb751bd813a8">
-      <UserInfo>
-        <DisplayName>Saxrud, Jorunn Hollerud</DisplayName>
-        <AccountId>269</AccountId>
-        <AccountType/>
-      </UserInfo>
-    </SharedWithUsers>
-  </documentManagement>
-</p:properties>
-</file>
-
 <file path=customXml/itemProps1.xml><?xml version="1.0" encoding="utf-8"?>
 <ds:datastoreItem xmlns:ds="http://schemas.openxmlformats.org/officeDocument/2006/customXml" ds:itemID="{0F9B369B-CCEA-4D8F-9E4F-1534FE2AD680}">
   <ds:schemaRefs/>
@@ -2079,6 +2070,24 @@
 </file>
 
 <file path=customXml/itemProps2.xml><?xml version="1.0" encoding="utf-8"?>
+<ds:datastoreItem xmlns:ds="http://schemas.openxmlformats.org/officeDocument/2006/customXml" ds:itemID="{651A58A7-F786-4B90-8093-C974FFAD2210}">
+  <ds:schemaRefs>
+    <ds:schemaRef ds:uri="http://schemas.microsoft.com/office/2006/metadata/properties"/>
+    <ds:schemaRef ds:uri="http://schemas.microsoft.com/office/infopath/2007/PartnerControls"/>
+    <ds:schemaRef ds:uri="bae9230b-e9a8-4b5c-aa6a-eb751bd813a8"/>
+  </ds:schemaRefs>
+</ds:datastoreItem>
+</file>
+
+<file path=customXml/itemProps3.xml><?xml version="1.0" encoding="utf-8"?>
+<ds:datastoreItem xmlns:ds="http://schemas.openxmlformats.org/officeDocument/2006/customXml" ds:itemID="{1F8640BB-CD4E-4767-B2D5-DD861820AFE6}">
+  <ds:schemaRefs>
+    <ds:schemaRef ds:uri="http://schemas.microsoft.com/sharepoint/v3/contenttype/forms"/>
+  </ds:schemaRefs>
+</ds:datastoreItem>
+</file>
+
+<file path=customXml/itemProps4.xml><?xml version="1.0" encoding="utf-8"?>
 <ds:datastoreItem xmlns:ds="http://schemas.openxmlformats.org/officeDocument/2006/customXml" ds:itemID="{55A0EA41-5F71-460F-B8F3-669519575638}">
   <ds:schemaRefs>
     <ds:schemaRef ds:uri="http://schemas.microsoft.com/office/2006/metadata/contentType"/>
@@ -2095,22 +2104,4 @@
     <ds:schemaRef ds:uri="http://schemas.microsoft.com/internal/obd"/>
   </ds:schemaRefs>
 </ds:datastoreItem>
-</file>
-
-<file path=customXml/itemProps3.xml><?xml version="1.0" encoding="utf-8"?>
-<ds:datastoreItem xmlns:ds="http://schemas.openxmlformats.org/officeDocument/2006/customXml" ds:itemID="{1F8640BB-CD4E-4767-B2D5-DD861820AFE6}">
-  <ds:schemaRefs>
-    <ds:schemaRef ds:uri="http://schemas.microsoft.com/sharepoint/v3/contenttype/forms"/>
-  </ds:schemaRefs>
-</ds:datastoreItem>
-</file>
-
-<file path=customXml/itemProps4.xml><?xml version="1.0" encoding="utf-8"?>
-<ds:datastoreItem xmlns:ds="http://schemas.openxmlformats.org/officeDocument/2006/customXml" ds:itemID="{651A58A7-F786-4B90-8093-C974FFAD2210}">
-  <ds:schemaRefs>
-    <ds:schemaRef ds:uri="http://schemas.microsoft.com/office/2006/metadata/properties"/>
-    <ds:schemaRef ds:uri="http://schemas.microsoft.com/office/infopath/2007/PartnerControls"/>
-    <ds:schemaRef ds:uri="bae9230b-e9a8-4b5c-aa6a-eb751bd813a8"/>
-  </ds:schemaRefs>
-</ds:datastoreItem>
 </file>
</xml_diff>

<commit_message>
Added junit tests for reportmodel
</commit_message>
<xml_diff>
--- a/out/production/bachelorinnlandet/chapters/3.1.13.docx
+++ b/out/production/bachelorinnlandet/chapters/3.1.13.docx
@@ -297,7 +297,13 @@
         <w:t>»</w:t>
       </w:r>
       <w:r>
-        <w:t xml:space="preserve"> i journalposter og mapper som ikke utgår. Oversikt over disse finnes i vedlegget «3.1.13.txt».</w:t>
+        <w:t xml:space="preserve"> i journalposter og mapper som ikke utgår. Oversikt over disse finnes i vedlegget «3.1.13</w:t>
+      </w:r>
+      <w:r>
+        <w:t>_Dokumentbeskrivelser</w:t>
+      </w:r>
+      <w:r>
+        <w:t>.txt».</w:t>
       </w:r>
     </w:p>
     <w:p/>
@@ -1826,11 +1832,29 @@
 </file>
 
 <file path=customXml/item1.xml><?xml version="1.0" encoding="utf-8"?>
-<root>
-</root>
+<p:properties xmlns:p="http://schemas.microsoft.com/office/2006/metadata/properties" xmlns:xsi="http://www.w3.org/2001/XMLSchema-instance" xmlns:pc="http://schemas.microsoft.com/office/infopath/2007/PartnerControls">
+  <documentManagement>
+    <SharedWithUsers xmlns="bae9230b-e9a8-4b5c-aa6a-eb751bd813a8">
+      <UserInfo>
+        <DisplayName>Saxrud, Jorunn Hollerud</DisplayName>
+        <AccountId>269</AccountId>
+        <AccountType/>
+      </UserInfo>
+    </SharedWithUsers>
+  </documentManagement>
+</p:properties>
 </file>
 
 <file path=customXml/item2.xml><?xml version="1.0" encoding="utf-8"?>
+<?mso-contentType ?>
+<FormTemplates xmlns="http://schemas.microsoft.com/sharepoint/v3/contenttype/forms">
+  <Display>DocumentLibraryForm</Display>
+  <Edit>DocumentLibraryForm</Edit>
+  <New>DocumentLibraryForm</New>
+</FormTemplates>
+</file>
+
+<file path=customXml/item3.xml><?xml version="1.0" encoding="utf-8"?>
 <ct:contentTypeSchema xmlns:ct="http://schemas.microsoft.com/office/2006/metadata/contentType" xmlns:ma="http://schemas.microsoft.com/office/2006/metadata/properties/metaAttributes" ct:_="" ma:_="" ma:contentTypeName="Dokument" ma:contentTypeID="0x010100CD6ECB3AD42212489CD38D2117876788" ma:contentTypeVersion="4" ma:contentTypeDescription="Opprett et nytt dokument." ma:contentTypeScope="" ma:versionID="7fe8321b44f57df1a93a8609a139c72e">
   <xsd:schema xmlns:xsd="http://www.w3.org/2001/XMLSchema" xmlns:xs="http://www.w3.org/2001/XMLSchema" xmlns:p="http://schemas.microsoft.com/office/2006/metadata/properties" xmlns:ns2="8b1b55f8-9fa9-409c-8c34-7642b545c301" xmlns:ns3="bae9230b-e9a8-4b5c-aa6a-eb751bd813a8" targetNamespace="http://schemas.microsoft.com/office/2006/metadata/properties" ma:root="true" ma:fieldsID="a0918ad2fa8909106a1a50dae007c683" ns2:_="" ns3:_="">
     <xsd:import namespace="8b1b55f8-9fa9-409c-8c34-7642b545c301"/>
@@ -1995,36 +2019,30 @@
 </ct:contentTypeSchema>
 </file>
 
-<file path=customXml/item3.xml><?xml version="1.0" encoding="utf-8"?>
-<?mso-contentType ?>
-<FormTemplates xmlns="http://schemas.microsoft.com/sharepoint/v3/contenttype/forms">
-  <Display>DocumentLibraryForm</Display>
-  <Edit>DocumentLibraryForm</Edit>
-  <New>DocumentLibraryForm</New>
-</FormTemplates>
-</file>
-
 <file path=customXml/item4.xml><?xml version="1.0" encoding="utf-8"?>
-<p:properties xmlns:p="http://schemas.microsoft.com/office/2006/metadata/properties" xmlns:xsi="http://www.w3.org/2001/XMLSchema-instance" xmlns:pc="http://schemas.microsoft.com/office/infopath/2007/PartnerControls">
-  <documentManagement>
-    <SharedWithUsers xmlns="bae9230b-e9a8-4b5c-aa6a-eb751bd813a8">
-      <UserInfo>
-        <DisplayName>Saxrud, Jorunn Hollerud</DisplayName>
-        <AccountId>269</AccountId>
-        <AccountType/>
-      </UserInfo>
-    </SharedWithUsers>
-  </documentManagement>
-</p:properties>
+<root>
+</root>
 </file>
 
 <file path=customXml/itemProps1.xml><?xml version="1.0" encoding="utf-8"?>
-<ds:datastoreItem xmlns:ds="http://schemas.openxmlformats.org/officeDocument/2006/customXml" ds:itemID="{0F9B369B-CCEA-4D8F-9E4F-1534FE2AD680}">
-  <ds:schemaRefs/>
+<ds:datastoreItem xmlns:ds="http://schemas.openxmlformats.org/officeDocument/2006/customXml" ds:itemID="{651A58A7-F786-4B90-8093-C974FFAD2210}">
+  <ds:schemaRefs>
+    <ds:schemaRef ds:uri="http://schemas.microsoft.com/office/2006/metadata/properties"/>
+    <ds:schemaRef ds:uri="http://schemas.microsoft.com/office/infopath/2007/PartnerControls"/>
+    <ds:schemaRef ds:uri="bae9230b-e9a8-4b5c-aa6a-eb751bd813a8"/>
+  </ds:schemaRefs>
 </ds:datastoreItem>
 </file>
 
 <file path=customXml/itemProps2.xml><?xml version="1.0" encoding="utf-8"?>
+<ds:datastoreItem xmlns:ds="http://schemas.openxmlformats.org/officeDocument/2006/customXml" ds:itemID="{1F8640BB-CD4E-4767-B2D5-DD861820AFE6}">
+  <ds:schemaRefs>
+    <ds:schemaRef ds:uri="http://schemas.microsoft.com/sharepoint/v3/contenttype/forms"/>
+  </ds:schemaRefs>
+</ds:datastoreItem>
+</file>
+
+<file path=customXml/itemProps3.xml><?xml version="1.0" encoding="utf-8"?>
 <ds:datastoreItem xmlns:ds="http://schemas.openxmlformats.org/officeDocument/2006/customXml" ds:itemID="{55A0EA41-5F71-460F-B8F3-669519575638}">
   <ds:schemaRefs>
     <ds:schemaRef ds:uri="http://schemas.microsoft.com/office/2006/metadata/contentType"/>
@@ -2043,20 +2061,8 @@
 </ds:datastoreItem>
 </file>
 
-<file path=customXml/itemProps3.xml><?xml version="1.0" encoding="utf-8"?>
-<ds:datastoreItem xmlns:ds="http://schemas.openxmlformats.org/officeDocument/2006/customXml" ds:itemID="{1F8640BB-CD4E-4767-B2D5-DD861820AFE6}">
-  <ds:schemaRefs>
-    <ds:schemaRef ds:uri="http://schemas.microsoft.com/sharepoint/v3/contenttype/forms"/>
-  </ds:schemaRefs>
-</ds:datastoreItem>
-</file>
-
 <file path=customXml/itemProps4.xml><?xml version="1.0" encoding="utf-8"?>
-<ds:datastoreItem xmlns:ds="http://schemas.openxmlformats.org/officeDocument/2006/customXml" ds:itemID="{651A58A7-F786-4B90-8093-C974FFAD2210}">
-  <ds:schemaRefs>
-    <ds:schemaRef ds:uri="http://schemas.microsoft.com/office/2006/metadata/properties"/>
-    <ds:schemaRef ds:uri="http://schemas.microsoft.com/office/infopath/2007/PartnerControls"/>
-    <ds:schemaRef ds:uri="bae9230b-e9a8-4b5c-aa6a-eb751bd813a8"/>
-  </ds:schemaRefs>
+<ds:datastoreItem xmlns:ds="http://schemas.openxmlformats.org/officeDocument/2006/customXml" ds:itemID="{0F9B369B-CCEA-4D8F-9E4F-1534FE2AD680}">
+  <ds:schemaRefs/>
 </ds:datastoreItem>
 </file>
</xml_diff>